<commit_message>
added some lines to doc
</commit_message>
<xml_diff>
--- a/DS_Report_SmartKitchen.docx
+++ b/DS_Report_SmartKitchen.docx
@@ -1,6 +1,6 @@
 
 <file path=word/document.xml><?xml version="1.0" encoding="utf-8"?>
-<w:document xmlns:wpc="http://schemas.microsoft.com/office/word/2010/wordprocessingCanvas" xmlns:cx="http://schemas.microsoft.com/office/drawing/2014/chartex" xmlns:cx1="http://schemas.microsoft.com/office/drawing/2015/9/8/chartex" xmlns:cx2="http://schemas.microsoft.com/office/drawing/2015/10/21/chartex" xmlns:cx3="http://schemas.microsoft.com/office/drawing/2016/5/9/chartex" xmlns:cx4="http://schemas.microsoft.com/office/drawing/2016/5/10/chartex" xmlns:cx5="http://schemas.microsoft.com/office/drawing/2016/5/11/chartex" xmlns:cx6="http://schemas.microsoft.com/office/drawing/2016/5/12/chartex" xmlns:cx7="http://schemas.microsoft.com/office/drawing/2016/5/13/chartex" xmlns:cx8="http://schemas.microsoft.com/office/drawing/2016/5/14/chartex" xmlns:mc="http://schemas.openxmlformats.org/markup-compatibility/2006" xmlns:o="urn:schemas-microsoft-com:office:office" xmlns:r="http://schemas.openxmlformats.org/officeDocument/2006/relationships" xmlns:m="http://schemas.openxmlformats.org/officeDocument/2006/math" xmlns:v="urn:schemas-microsoft-com:vml" xmlns:wp14="http://schemas.microsoft.com/office/word/2010/wordprocessingDrawing" xmlns:wp="http://schemas.openxmlformats.org/drawingml/2006/wordprocessingDrawing" xmlns:w10="urn:schemas-microsoft-com:office:word" xmlns:w="http://schemas.openxmlformats.org/wordprocessingml/2006/main" xmlns:w14="http://schemas.microsoft.com/office/word/2010/wordml" xmlns:w15="http://schemas.microsoft.com/office/word/2012/wordml" xmlns:w16se="http://schemas.microsoft.com/office/word/2015/wordml/symex" xmlns:wpg="http://schemas.microsoft.com/office/word/2010/wordprocessingGroup" xmlns:wpi="http://schemas.microsoft.com/office/word/2010/wordprocessingInk" xmlns:wne="http://schemas.microsoft.com/office/word/2006/wordml" xmlns:wps="http://schemas.microsoft.com/office/word/2010/wordprocessingShape" mc:Ignorable="w14 w15 w16se wp14">
+<w:document xmlns:wpc="http://schemas.microsoft.com/office/word/2010/wordprocessingCanvas" xmlns:mo="http://schemas.microsoft.com/office/mac/office/2008/main" xmlns:mc="http://schemas.openxmlformats.org/markup-compatibility/2006" xmlns:mv="urn:schemas-microsoft-com:mac:vml" xmlns:o="urn:schemas-microsoft-com:office:office" xmlns:r="http://schemas.openxmlformats.org/officeDocument/2006/relationships" xmlns:m="http://schemas.openxmlformats.org/officeDocument/2006/math" xmlns:v="urn:schemas-microsoft-com:vml" xmlns:wp14="http://schemas.microsoft.com/office/word/2010/wordprocessingDrawing" xmlns:wp="http://schemas.openxmlformats.org/drawingml/2006/wordprocessingDrawing" xmlns:w10="urn:schemas-microsoft-com:office:word" xmlns:w="http://schemas.openxmlformats.org/wordprocessingml/2006/main" xmlns:w14="http://schemas.microsoft.com/office/word/2010/wordml" xmlns:w15="http://schemas.microsoft.com/office/word/2012/wordml" xmlns:wpg="http://schemas.microsoft.com/office/word/2010/wordprocessingGroup" xmlns:wpi="http://schemas.microsoft.com/office/word/2010/wordprocessingInk" xmlns:wne="http://schemas.microsoft.com/office/word/2006/wordml" xmlns:wps="http://schemas.microsoft.com/office/word/2010/wordprocessingShape" mc:Ignorable="w14 w15 wp14">
   <w:body>
     <w:sdt>
       <w:sdtPr>
@@ -24,12 +24,12 @@
           <w:r>
             <w:rPr>
               <w:noProof/>
-              <w:lang w:eastAsia="en-IE"/>
+              <w:lang w:val="en-US"/>
             </w:rPr>
             <mc:AlternateContent>
               <mc:Choice Requires="wps">
                 <w:drawing>
-                  <wp:anchor distT="0" distB="0" distL="114300" distR="114300" simplePos="0" relativeHeight="251659264" behindDoc="0" locked="0" layoutInCell="1" allowOverlap="1">
+                  <wp:anchor distT="0" distB="0" distL="114300" distR="114300" simplePos="0" relativeHeight="251659264" behindDoc="0" locked="0" layoutInCell="1" allowOverlap="1" wp14:anchorId="0F2FD56D" wp14:editId="391B6833">
                     <wp:simplePos x="0" y="0"/>
                     <mc:AlternateContent>
                       <mc:Choice Requires="wp14">
@@ -99,6 +99,7 @@
                                   <w:dataBinding w:prefixMappings="xmlns:ns0='http://schemas.openxmlformats.org/package/2006/metadata/core-properties' xmlns:ns1='http://purl.org/dc/elements/1.1/'" w:xpath="/ns0:coreProperties[1]/ns1:title[1]" w:storeItemID="{6C3C8BC8-F283-45AE-878A-BAB7291924A1}"/>
                                   <w:text/>
                                 </w:sdtPr>
+                                <w:sdtEndPr/>
                                 <w:sdtContent>
                                   <w:p>
                                     <w:pPr>
@@ -145,6 +146,7 @@
                                   <w:dataBinding w:prefixMappings="xmlns:ns0='http://schemas.microsoft.com/office/2006/coverPageProps'" w:xpath="/ns0:CoverPageProperties[1]/ns0:Abstract[1]" w:storeItemID="{55AF091B-3C7A-41E3-B477-F2FDAA23CFDA}"/>
                                   <w:text/>
                                 </w:sdtPr>
+                                <w:sdtEndPr/>
                                 <w:sdtContent>
                                   <w:p>
                                     <w:pPr>
@@ -161,8 +163,34 @@
                                         <w:sz w:val="21"/>
                                         <w:szCs w:val="21"/>
                                       </w:rPr>
-                                      <w:t>Kevin Clarke (13101722), Eoin Sutton, Conor Prunty</w:t>
+                                      <w:t>Kevin Clarke (13101722), Eoin Sutton</w:t>
                                     </w:r>
+                                    <w:r>
+                                      <w:rPr>
+                                        <w:color w:val="FFFFFF" w:themeColor="background1"/>
+                                        <w:sz w:val="21"/>
+                                        <w:szCs w:val="21"/>
+                                      </w:rPr>
+                                      <w:t xml:space="preserve"> (13116053)</w:t>
+                                    </w:r>
+                                    <w:r>
+                                      <w:rPr>
+                                        <w:color w:val="FFFFFF" w:themeColor="background1"/>
+                                        <w:sz w:val="21"/>
+                                        <w:szCs w:val="21"/>
+                                      </w:rPr>
+                                      <w:t xml:space="preserve">, Conor </w:t>
+                                    </w:r>
+                                    <w:proofErr w:type="spellStart"/>
+                                    <w:r>
+                                      <w:rPr>
+                                        <w:color w:val="FFFFFF" w:themeColor="background1"/>
+                                        <w:sz w:val="21"/>
+                                        <w:szCs w:val="21"/>
+                                      </w:rPr>
+                                      <w:t>Prunty</w:t>
+                                    </w:r>
+                                    <w:proofErr w:type="spellEnd"/>
                                   </w:p>
                                 </w:sdtContent>
                               </w:sdt>
@@ -185,7 +213,7 @@
               </mc:Choice>
               <mc:Fallback>
                 <w:pict>
-                  <v:rect id="Rectangle 16" o:spid="_x0000_s1026" style="position:absolute;margin-left:0;margin-top:0;width:422.3pt;height:760.1pt;z-index:251659264;visibility:visible;mso-wrap-style:square;mso-width-percent:690;mso-height-percent:960;mso-left-percent:20;mso-top-percent:20;mso-wrap-distance-left:9pt;mso-wrap-distance-top:0;mso-wrap-distance-right:9pt;mso-wrap-distance-bottom:0;mso-position-horizontal-relative:page;mso-position-vertical-relative:page;mso-width-percent:690;mso-height-percent:960;mso-left-percent:20;mso-top-percent:20;mso-width-relative:page;mso-height-relative:page;v-text-anchor:middle" o:gfxdata="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" fillcolor="#4f81bd [3204]" stroked="f">
+                  <v:rect w14:anchorId="0F2FD56D" id="Rectangle 16" o:spid="_x0000_s1026" style="position:absolute;margin-left:0;margin-top:0;width:422.3pt;height:760.1pt;z-index:251659264;visibility:visible;mso-wrap-style:square;mso-width-percent:690;mso-height-percent:960;mso-left-percent:20;mso-top-percent:20;mso-wrap-distance-left:9pt;mso-wrap-distance-top:0;mso-wrap-distance-right:9pt;mso-wrap-distance-bottom:0;mso-position-horizontal-relative:page;mso-position-vertical-relative:page;mso-width-percent:690;mso-height-percent:960;mso-left-percent:20;mso-top-percent:20;mso-width-relative:page;mso-height-relative:page;v-text-anchor:middle" o:gfxdata="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" fillcolor="#4f81bd [3204]" stroked="f">
                     <v:path arrowok="t"/>
                     <v:textbox inset="21.6pt,1in,21.6pt">
                       <w:txbxContent>
@@ -202,6 +230,7 @@
                             <w:dataBinding w:prefixMappings="xmlns:ns0='http://schemas.openxmlformats.org/package/2006/metadata/core-properties' xmlns:ns1='http://purl.org/dc/elements/1.1/'" w:xpath="/ns0:coreProperties[1]/ns1:title[1]" w:storeItemID="{6C3C8BC8-F283-45AE-878A-BAB7291924A1}"/>
                             <w:text/>
                           </w:sdtPr>
+                          <w:sdtEndPr/>
                           <w:sdtContent>
                             <w:p>
                               <w:pPr>
@@ -248,6 +277,7 @@
                             <w:dataBinding w:prefixMappings="xmlns:ns0='http://schemas.microsoft.com/office/2006/coverPageProps'" w:xpath="/ns0:CoverPageProperties[1]/ns0:Abstract[1]" w:storeItemID="{55AF091B-3C7A-41E3-B477-F2FDAA23CFDA}"/>
                             <w:text/>
                           </w:sdtPr>
+                          <w:sdtEndPr/>
                           <w:sdtContent>
                             <w:p>
                               <w:pPr>
@@ -264,8 +294,34 @@
                                   <w:sz w:val="21"/>
                                   <w:szCs w:val="21"/>
                                 </w:rPr>
-                                <w:t>Kevin Clarke (13101722), Eoin Sutton, Conor Prunty</w:t>
+                                <w:t>Kevin Clarke (13101722), Eoin Sutton</w:t>
                               </w:r>
+                              <w:r>
+                                <w:rPr>
+                                  <w:color w:val="FFFFFF" w:themeColor="background1"/>
+                                  <w:sz w:val="21"/>
+                                  <w:szCs w:val="21"/>
+                                </w:rPr>
+                                <w:t xml:space="preserve"> (13116053)</w:t>
+                              </w:r>
+                              <w:r>
+                                <w:rPr>
+                                  <w:color w:val="FFFFFF" w:themeColor="background1"/>
+                                  <w:sz w:val="21"/>
+                                  <w:szCs w:val="21"/>
+                                </w:rPr>
+                                <w:t xml:space="preserve">, Conor </w:t>
+                              </w:r>
+                              <w:proofErr w:type="spellStart"/>
+                              <w:r>
+                                <w:rPr>
+                                  <w:color w:val="FFFFFF" w:themeColor="background1"/>
+                                  <w:sz w:val="21"/>
+                                  <w:szCs w:val="21"/>
+                                </w:rPr>
+                                <w:t>Prunty</w:t>
+                              </w:r>
+                              <w:proofErr w:type="spellEnd"/>
                             </w:p>
                           </w:sdtContent>
                         </w:sdt>
@@ -280,12 +336,12 @@
           <w:r>
             <w:rPr>
               <w:noProof/>
-              <w:lang w:eastAsia="en-IE"/>
+              <w:lang w:val="en-US"/>
             </w:rPr>
             <mc:AlternateContent>
               <mc:Choice Requires="wps">
                 <w:drawing>
-                  <wp:anchor distT="0" distB="0" distL="114300" distR="114300" simplePos="0" relativeHeight="251660288" behindDoc="0" locked="0" layoutInCell="1" allowOverlap="1">
+                  <wp:anchor distT="0" distB="0" distL="114300" distR="114300" simplePos="0" relativeHeight="251660288" behindDoc="0" locked="0" layoutInCell="1" allowOverlap="1" wp14:anchorId="6B794FCE" wp14:editId="27F78587">
                     <wp:simplePos x="0" y="0"/>
                     <mc:AlternateContent>
                       <mc:Choice Requires="wp14">
@@ -359,6 +415,7 @@
                                   <w:dataBinding w:prefixMappings="xmlns:ns0='http://schemas.openxmlformats.org/package/2006/metadata/core-properties' xmlns:ns1='http://purl.org/dc/elements/1.1/'" w:xpath="/ns0:coreProperties[1]/ns1:subject[1]" w:storeItemID="{6C3C8BC8-F283-45AE-878A-BAB7291924A1}"/>
                                   <w:text/>
                                 </w:sdtPr>
+                                <w:sdtEndPr/>
                                 <w:sdtContent>
                                   <w:p>
                                     <w:pPr>
@@ -398,7 +455,7 @@
                   </wp:anchor>
                 </w:drawing>
               </mc:Choice>
-              <mc:Fallback>
+              <mc:Fallback xmlns:cx="http://schemas.microsoft.com/office/drawing/2014/chartex" xmlns:cx1="http://schemas.microsoft.com/office/drawing/2015/9/8/chartex" xmlns:cx2="http://schemas.microsoft.com/office/drawing/2015/10/21/chartex" xmlns:cx3="http://schemas.microsoft.com/office/drawing/2016/5/9/chartex" xmlns:cx4="http://schemas.microsoft.com/office/drawing/2016/5/10/chartex" xmlns:cx5="http://schemas.microsoft.com/office/drawing/2016/5/11/chartex" xmlns:cx6="http://schemas.microsoft.com/office/drawing/2016/5/12/chartex" xmlns:cx7="http://schemas.microsoft.com/office/drawing/2016/5/13/chartex" xmlns:cx8="http://schemas.microsoft.com/office/drawing/2016/5/14/chartex" xmlns:w16se="http://schemas.microsoft.com/office/word/2015/wordml/symex">
                 <w:pict>
                   <v:rect id="Rectangle 472" o:spid="_x0000_s1027" style="position:absolute;margin-left:0;margin-top:0;width:148.1pt;height:760.3pt;z-index:251660288;visibility:visible;mso-wrap-style:square;mso-width-percent:242;mso-height-percent:960;mso-left-percent:730;mso-wrap-distance-left:9pt;mso-wrap-distance-top:0;mso-wrap-distance-right:9pt;mso-wrap-distance-bottom:0;mso-position-horizontal-relative:page;mso-position-vertical:center;mso-position-vertical-relative:page;mso-width-percent:242;mso-height-percent:960;mso-left-percent:730;mso-width-relative:page;mso-height-relative:page;v-text-anchor:middle" o:gfxdata="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" fillcolor="#1f497d [3215]" stroked="f" strokeweight="2pt">
                     <v:path arrowok="t"/>
@@ -465,8 +522,6 @@
             <w:br w:type="page"/>
           </w:r>
         </w:p>
-        <w:bookmarkStart w:id="0" w:name="_GoBack" w:displacedByCustomXml="next"/>
-        <w:bookmarkEnd w:id="0" w:displacedByCustomXml="next"/>
       </w:sdtContent>
     </w:sdt>
     <w:p>
@@ -481,6 +536,13 @@
     </w:p>
     <w:sdt>
       <w:sdtPr>
+        <w:rPr>
+          <w:rFonts w:ascii="Calibri" w:eastAsia="Calibri" w:hAnsi="Calibri" w:cs="Times New Roman"/>
+          <w:color w:val="auto"/>
+          <w:sz w:val="22"/>
+          <w:szCs w:val="22"/>
+          <w:lang w:val="en-IE"/>
+        </w:rPr>
         <w:id w:val="835423851"/>
         <w:docPartObj>
           <w:docPartGallery w:val="Table of Contents"/>
@@ -489,14 +551,9 @@
       </w:sdtPr>
       <w:sdtEndPr>
         <w:rPr>
-          <w:rFonts w:ascii="Calibri" w:eastAsia="Calibri" w:hAnsi="Calibri" w:cs="Times New Roman"/>
           <w:b/>
           <w:bCs/>
           <w:noProof/>
-          <w:color w:val="auto"/>
-          <w:sz w:val="22"/>
-          <w:szCs w:val="22"/>
-          <w:lang w:val="en-IE"/>
         </w:rPr>
       </w:sdtEndPr>
       <w:sdtContent>
@@ -1130,7 +1187,7 @@
           <w:szCs w:val="32"/>
         </w:rPr>
       </w:pPr>
-      <w:bookmarkStart w:id="1" w:name="_Toc479522213"/>
+      <w:bookmarkStart w:id="0" w:name="_Toc479522213"/>
       <w:r>
         <w:rPr>
           <w:sz w:val="32"/>
@@ -1139,7 +1196,7 @@
         <w:lastRenderedPageBreak/>
         <w:t>Background</w:t>
       </w:r>
-      <w:bookmarkEnd w:id="1"/>
+      <w:bookmarkEnd w:id="0"/>
       <w:r>
         <w:rPr>
           <w:sz w:val="32"/>
@@ -1209,7 +1266,7 @@
           <w:szCs w:val="32"/>
         </w:rPr>
       </w:pPr>
-      <w:bookmarkStart w:id="2" w:name="_Toc479522214"/>
+      <w:bookmarkStart w:id="1" w:name="_Toc479522214"/>
       <w:r>
         <w:rPr>
           <w:color w:val="4F81BD" w:themeColor="accent1"/>
@@ -1218,7 +1275,7 @@
         </w:rPr>
         <w:t>Objectives</w:t>
       </w:r>
-      <w:bookmarkEnd w:id="2"/>
+      <w:bookmarkEnd w:id="1"/>
       <w:r>
         <w:rPr>
           <w:color w:val="4F81BD" w:themeColor="accent1"/>
@@ -1233,10 +1290,83 @@
       <w:pPr>
         <w:pStyle w:val="Heading3"/>
       </w:pPr>
-      <w:bookmarkStart w:id="3" w:name="_Toc479522215"/>
+      <w:bookmarkStart w:id="2" w:name="_Toc479522215"/>
       <w:r>
         <w:t>Project Problem</w:t>
       </w:r>
+      <w:bookmarkEnd w:id="2"/>
+      <w:r>
+        <w:t xml:space="preserve"> </w:t>
+      </w:r>
+    </w:p>
+    <w:p>
+      <w:pPr>
+        <w:rPr>
+          <w:lang w:eastAsia="en-IE"/>
+        </w:rPr>
+      </w:pPr>
+      <w:r>
+        <w:rPr>
+          <w:lang w:eastAsia="en-IE"/>
+        </w:rPr>
+        <w:t>The task we set out to solve required our group to create a collection of protocols/messages</w:t>
+      </w:r>
+      <w:r>
+        <w:rPr>
+          <w:lang w:eastAsia="en-IE"/>
+        </w:rPr>
+        <w:t xml:space="preserve"> that build a reference implementation of devices, in an environment such as a SmartKitchen/Home.  We were required to create 4 or more services. The issue with this task if effectively determining what type of services to incorporate and the various features each should have available to them. We needed to ensure that each feature made sense for that particular service to incorporate. For instance, it wouldn’t make sense for a coffeemaker service to implement the same temperature setting functionality as our oven service.</w:t>
+      </w:r>
+    </w:p>
+    <w:p>
+      <w:pPr>
+        <w:rPr>
+          <w:lang w:eastAsia="en-IE"/>
+        </w:rPr>
+      </w:pPr>
+      <w:r>
+        <w:rPr>
+          <w:lang w:eastAsia="en-IE"/>
+        </w:rPr>
+        <w:t>In addition to the key features detailed above; we were also asked to create a GUI that would allow a non-</w:t>
+      </w:r>
+      <w:r>
+        <w:rPr>
+          <w:lang w:eastAsia="en-IE"/>
+        </w:rPr>
+        <w:t>technical</w:t>
+      </w:r>
+      <w:r>
+        <w:rPr>
+          <w:lang w:eastAsia="en-IE"/>
+        </w:rPr>
+        <w:t xml:space="preserve"> </w:t>
+      </w:r>
+      <w:r>
+        <w:rPr>
+          <w:lang w:eastAsia="en-IE"/>
+        </w:rPr>
+        <w:t>user to interact with the SmartKitchen application and its services.</w:t>
+      </w:r>
+    </w:p>
+    <w:p>
+      <w:pPr>
+        <w:rPr>
+          <w:lang w:eastAsia="en-IE"/>
+        </w:rPr>
+      </w:pPr>
+    </w:p>
+    <w:p>
+      <w:pPr>
+        <w:pStyle w:val="Heading3"/>
+      </w:pPr>
+      <w:bookmarkStart w:id="3" w:name="_Toc479522216"/>
+      <w:r>
+        <w:t xml:space="preserve">Project </w:t>
+      </w:r>
+      <w:r>
+        <w:t>Solution</w:t>
+      </w:r>
       <w:bookmarkEnd w:id="3"/>
       <w:r>
         <w:t xml:space="preserve"> </w:t>
@@ -1248,17 +1378,18 @@
           <w:lang w:eastAsia="en-IE"/>
         </w:rPr>
       </w:pPr>
-      <w:r>
+    </w:p>
+    <w:p>
+      <w:pPr>
         <w:rPr>
           <w:lang w:eastAsia="en-IE"/>
         </w:rPr>
-        <w:t>The task we set out to solve required our group to create a collection of protocols/messages</w:t>
-      </w:r>
+      </w:pPr>
       <w:r>
         <w:rPr>
           <w:lang w:eastAsia="en-IE"/>
         </w:rPr>
-        <w:t xml:space="preserve"> that build a reference implementation of devices, in an environment such as a SmartKitchen/Home.  We were required to create 4 or more services. The issue with this task if effectively determining what type of services to incorporate and the various features each should have available to them. We needed to ensure that each feature made sense for that particular service to incorporate. For instance, it wouldn’t make sense for a coffeemaker service to implement the same temperature setting functionality as our oven service.</w:t>
+        <w:t>To effectively solve the problem detailed above we created a SmartKitchen application with 4 services.</w:t>
       </w:r>
     </w:p>
     <w:p>
@@ -1271,110 +1402,13 @@
         <w:rPr>
           <w:lang w:eastAsia="en-IE"/>
         </w:rPr>
-        <w:t>In addition to the key features detailed above; we were also asked to create a GUI that would allow a non-</w:t>
+        <w:t xml:space="preserve">Our first is a Microwave, which accepts </w:t>
       </w:r>
       <w:r>
         <w:rPr>
           <w:lang w:eastAsia="en-IE"/>
         </w:rPr>
-        <w:t>technical</w:t>
-      </w:r>
-      <w:r>
-        <w:rPr>
-          <w:lang w:eastAsia="en-IE"/>
-        </w:rPr>
-        <w:t xml:space="preserve"> </w:t>
-      </w:r>
-      <w:r>
-        <w:rPr>
-          <w:lang w:eastAsia="en-IE"/>
-        </w:rPr>
-        <w:t>user to interact with the SmartKitchen application and its services.</w:t>
-      </w:r>
-    </w:p>
-    <w:p>
-      <w:pPr>
-        <w:rPr>
-          <w:lang w:eastAsia="en-IE"/>
-        </w:rPr>
-      </w:pPr>
-    </w:p>
-    <w:p>
-      <w:pPr>
-        <w:pStyle w:val="Heading3"/>
-      </w:pPr>
-      <w:bookmarkStart w:id="4" w:name="_Toc479522216"/>
-      <w:r>
-        <w:t xml:space="preserve">Project </w:t>
-      </w:r>
-      <w:r>
-        <w:t>Solution</w:t>
-      </w:r>
-      <w:bookmarkEnd w:id="4"/>
-      <w:r>
-        <w:t xml:space="preserve"> </w:t>
-      </w:r>
-    </w:p>
-    <w:p>
-      <w:pPr>
-        <w:rPr>
-          <w:lang w:eastAsia="en-IE"/>
-        </w:rPr>
-      </w:pPr>
-    </w:p>
-    <w:p>
-      <w:pPr>
-        <w:rPr>
-          <w:lang w:eastAsia="en-IE"/>
-        </w:rPr>
-      </w:pPr>
-      <w:r>
-        <w:rPr>
-          <w:lang w:eastAsia="en-IE"/>
-        </w:rPr>
-        <w:t>To effectively solve the problem detailed above we created a SmartKitchen application with 4 services.</w:t>
-      </w:r>
-      <w:r>
-        <w:rPr>
-          <w:rFonts w:ascii="Consolas" w:hAnsi="Consolas" w:cs="Consolas"/>
-          <w:lang w:eastAsia="en-IE"/>
-        </w:rPr>
-        <w:t xml:space="preserve"> </w:t>
-      </w:r>
-      <w:r>
-        <w:rPr>
-          <w:highlight w:val="yellow"/>
-          <w:lang w:eastAsia="en-IE"/>
-        </w:rPr>
-        <w:t>(talk about the oven, coffeemaker,</w:t>
-      </w:r>
-      <w:r>
-        <w:rPr>
-          <w:highlight w:val="yellow"/>
-          <w:lang w:eastAsia="en-IE"/>
-        </w:rPr>
-        <w:t xml:space="preserve"> </w:t>
-      </w:r>
-      <w:r>
-        <w:rPr>
-          <w:highlight w:val="yellow"/>
-          <w:lang w:eastAsia="en-IE"/>
-        </w:rPr>
-        <w:t>microwave,</w:t>
-      </w:r>
-      <w:r>
-        <w:rPr>
-          <w:highlight w:val="yellow"/>
-          <w:lang w:eastAsia="en-IE"/>
-        </w:rPr>
-        <w:t xml:space="preserve"> </w:t>
-      </w:r>
-      <w:r>
-        <w:rPr>
-          <w:highlight w:val="yellow"/>
-          <w:lang w:eastAsia="en-IE"/>
-        </w:rPr>
-        <w:t>fridge)</w:t>
+        <w:t>the actions Open/Close, On/Off, Change Heat and Set Timer. Our second device is a smart Fridge which accepts the actions Open/Close, Set Temperature and On/Off. The third device is an Oven Fridge which also accepts the actions Open/Close, Set Temperature and On/Off. Our fourth and final device is a smart Coffee Maker, which accepts the actions On/Off and Set Timer.</w:t>
       </w:r>
     </w:p>
     <w:p>
@@ -1448,17 +1482,16 @@
           <w:szCs w:val="32"/>
         </w:rPr>
       </w:pPr>
-      <w:bookmarkStart w:id="5" w:name="_Toc479522217"/>
+      <w:bookmarkStart w:id="4" w:name="_Toc479522217"/>
       <w:r>
         <w:rPr>
           <w:color w:val="4F81BD" w:themeColor="accent1"/>
           <w:sz w:val="32"/>
           <w:szCs w:val="32"/>
         </w:rPr>
-        <w:lastRenderedPageBreak/>
         <w:t>Implementation</w:t>
       </w:r>
-      <w:bookmarkEnd w:id="5"/>
+      <w:bookmarkEnd w:id="4"/>
       <w:r>
         <w:rPr>
           <w:color w:val="4F81BD" w:themeColor="accent1"/>
@@ -1486,10 +1519,10 @@
       <w:r>
         <w:rPr>
           <w:noProof/>
-          <w:lang w:eastAsia="en-IE"/>
+          <w:lang w:val="en-US"/>
         </w:rPr>
         <w:drawing>
-          <wp:inline distT="0" distB="0" distL="0" distR="0">
+          <wp:inline distT="0" distB="0" distL="0" distR="0" wp14:anchorId="5DCA50E7" wp14:editId="358E84FC">
             <wp:extent cx="4734586" cy="1724266"/>
             <wp:effectExtent l="0" t="0" r="0" b="9525"/>
             <wp:docPr id="2" name="Picture 2"/>
@@ -1620,10 +1653,10 @@
           <w:noProof/>
           <w:sz w:val="24"/>
           <w:szCs w:val="24"/>
-          <w:lang w:eastAsia="en-IE"/>
+          <w:lang w:val="en-US"/>
         </w:rPr>
         <w:drawing>
-          <wp:inline distT="0" distB="0" distL="0" distR="0">
+          <wp:inline distT="0" distB="0" distL="0" distR="0" wp14:anchorId="379093EF" wp14:editId="4088103D">
             <wp:extent cx="5677692" cy="1371791"/>
             <wp:effectExtent l="0" t="0" r="0" b="0"/>
             <wp:docPr id="3" name="Picture 3"/>
@@ -1692,7 +1725,6 @@
     <w:p/>
     <w:p>
       <w:r>
-        <w:lastRenderedPageBreak/>
         <w:t>The next key method that is</w:t>
       </w:r>
       <w:r>
@@ -1712,10 +1744,10 @@
       <w:r>
         <w:rPr>
           <w:noProof/>
-          <w:lang w:eastAsia="en-IE"/>
+          <w:lang w:val="en-US"/>
         </w:rPr>
         <w:drawing>
-          <wp:inline distT="0" distB="0" distL="0" distR="0">
+          <wp:inline distT="0" distB="0" distL="0" distR="0" wp14:anchorId="3EE3DAE3" wp14:editId="4651116D">
             <wp:extent cx="5611008" cy="1800476"/>
             <wp:effectExtent l="0" t="0" r="8890" b="9525"/>
             <wp:docPr id="4" name="Picture 4"/>
@@ -1807,10 +1839,10 @@
       <w:r>
         <w:rPr>
           <w:noProof/>
-          <w:lang w:eastAsia="en-IE"/>
+          <w:lang w:val="en-US"/>
         </w:rPr>
         <w:drawing>
-          <wp:inline distT="0" distB="0" distL="0" distR="0">
+          <wp:inline distT="0" distB="0" distL="0" distR="0" wp14:anchorId="2F167012" wp14:editId="0AD6247B">
             <wp:extent cx="5731510" cy="1182370"/>
             <wp:effectExtent l="0" t="0" r="2540" b="0"/>
             <wp:docPr id="5" name="Picture 5"/>
@@ -1874,9 +1906,81 @@
         <w:t xml:space="preserve">This method takes the time to be set from the user input and changes the status of the chosen appliance. The status is then returned in Json format to the user interface. </w:t>
       </w:r>
     </w:p>
-    <w:p/>
-    <w:p/>
-    <w:p/>
+    <w:p>
+      <w:pPr>
+        <w:pStyle w:val="Heading3"/>
+      </w:pPr>
+      <w:proofErr w:type="spellStart"/>
+      <w:r>
+        <w:t>jmDNS</w:t>
+      </w:r>
+      <w:proofErr w:type="spellEnd"/>
+      <w:r>
+        <w:t xml:space="preserve"> and JSON</w:t>
+      </w:r>
+    </w:p>
+    <w:p>
+      <w:r>
+        <w:t xml:space="preserve">To implement </w:t>
+      </w:r>
+      <w:proofErr w:type="spellStart"/>
+      <w:r>
+        <w:t>jmDNS</w:t>
+      </w:r>
+      <w:proofErr w:type="spellEnd"/>
+      <w:r>
+        <w:t xml:space="preserve"> we decided to give users the option to turn on or off all devices at the same time. This is a multicast message</w:t>
+      </w:r>
+      <w:r>
+        <w:t xml:space="preserve">, implemented in the first dialog in our </w:t>
+      </w:r>
+      <w:proofErr w:type="spellStart"/>
+      <w:r>
+        <w:t>jFrame</w:t>
+      </w:r>
+      <w:proofErr w:type="spellEnd"/>
+      <w:r>
+        <w:t xml:space="preserve">. You can select All </w:t>
+      </w:r>
+      <w:r>
+        <w:lastRenderedPageBreak/>
+        <w:t xml:space="preserve">Devices here and you are given the option to turn on or off – this message is then sent via JSON to the </w:t>
+      </w:r>
+      <w:proofErr w:type="spellStart"/>
+      <w:r>
+        <w:t>turnOnOff</w:t>
+      </w:r>
+      <w:proofErr w:type="spellEnd"/>
+      <w:r>
+        <w:t xml:space="preserve"> method in the </w:t>
+      </w:r>
+      <w:proofErr w:type="spellStart"/>
+      <w:r>
+        <w:t>KitchenServant</w:t>
+      </w:r>
+      <w:proofErr w:type="spellEnd"/>
+      <w:r>
+        <w:t>, which accepts device names and actions.</w:t>
+      </w:r>
+      <w:r>
+        <w:t xml:space="preserve"> </w:t>
+      </w:r>
+    </w:p>
+    <w:p>
+      <w:r>
+        <w:t xml:space="preserve">For JSON, at the client level we compose JSON strings that contain the desired action and the device name. In the servant, we use Google’s </w:t>
+      </w:r>
+      <w:proofErr w:type="spellStart"/>
+      <w:r>
+        <w:t>Gson</w:t>
+      </w:r>
+      <w:proofErr w:type="spellEnd"/>
+      <w:r>
+        <w:t xml:space="preserve"> to deconstruct the JSON string into the required Strings or Booleans which we use for the device logic.</w:t>
+      </w:r>
+      <w:bookmarkStart w:id="5" w:name="_GoBack"/>
+      <w:bookmarkEnd w:id="5"/>
+    </w:p>
     <w:p>
       <w:pPr>
         <w:pStyle w:val="Heading2"/>
@@ -1891,7 +1995,6 @@
           <w:sz w:val="32"/>
           <w:szCs w:val="32"/>
         </w:rPr>
-        <w:lastRenderedPageBreak/>
         <w:t>Screenshots</w:t>
       </w:r>
       <w:bookmarkEnd w:id="6"/>
@@ -1904,10 +2007,10 @@
       <w:r>
         <w:rPr>
           <w:noProof/>
-          <w:lang w:eastAsia="en-IE"/>
+          <w:lang w:val="en-US"/>
         </w:rPr>
         <w:drawing>
-          <wp:inline distT="0" distB="0" distL="0" distR="0">
+          <wp:inline distT="0" distB="0" distL="0" distR="0" wp14:anchorId="5442302A" wp14:editId="0A3E9EEB">
             <wp:extent cx="3000375" cy="1562100"/>
             <wp:effectExtent l="0" t="0" r="9525" b="0"/>
             <wp:docPr id="6" name="Picture 6"/>
@@ -1983,10 +2086,10 @@
       <w:r>
         <w:rPr>
           <w:noProof/>
-          <w:lang w:eastAsia="en-IE"/>
+          <w:lang w:val="en-US"/>
         </w:rPr>
         <w:drawing>
-          <wp:inline distT="0" distB="0" distL="0" distR="0">
+          <wp:inline distT="0" distB="0" distL="0" distR="0" wp14:anchorId="1F6340D1" wp14:editId="3DBA422E">
             <wp:extent cx="4038600" cy="1600200"/>
             <wp:effectExtent l="0" t="0" r="0" b="0"/>
             <wp:docPr id="7" name="Picture 7"/>
@@ -2062,10 +2165,10 @@
       <w:r>
         <w:rPr>
           <w:noProof/>
-          <w:lang w:eastAsia="en-IE"/>
+          <w:lang w:val="en-US"/>
         </w:rPr>
         <w:drawing>
-          <wp:inline distT="0" distB="0" distL="0" distR="0">
+          <wp:inline distT="0" distB="0" distL="0" distR="0" wp14:anchorId="2D89B7A7" wp14:editId="17574C73">
             <wp:extent cx="4048125" cy="1552575"/>
             <wp:effectExtent l="0" t="0" r="9525" b="9525"/>
             <wp:docPr id="8" name="Picture 8"/>
@@ -2142,11 +2245,10 @@
       <w:r>
         <w:rPr>
           <w:noProof/>
-          <w:lang w:eastAsia="en-IE"/>
-        </w:rPr>
-        <w:lastRenderedPageBreak/>
+          <w:lang w:val="en-US"/>
+        </w:rPr>
         <w:drawing>
-          <wp:inline distT="0" distB="0" distL="0" distR="0">
+          <wp:inline distT="0" distB="0" distL="0" distR="0" wp14:anchorId="0B1C95E5" wp14:editId="62AF3BEB">
             <wp:extent cx="3762375" cy="1524000"/>
             <wp:effectExtent l="0" t="0" r="9525" b="0"/>
             <wp:docPr id="9" name="Picture 9"/>
@@ -2222,10 +2324,10 @@
       <w:r>
         <w:rPr>
           <w:noProof/>
-          <w:lang w:eastAsia="en-IE"/>
+          <w:lang w:val="en-US"/>
         </w:rPr>
         <w:drawing>
-          <wp:inline distT="0" distB="0" distL="0" distR="0">
+          <wp:inline distT="0" distB="0" distL="0" distR="0" wp14:anchorId="779A9C61" wp14:editId="016E38AB">
             <wp:extent cx="2762250" cy="1571625"/>
             <wp:effectExtent l="0" t="0" r="0" b="9525"/>
             <wp:docPr id="10" name="Picture 10"/>
@@ -2302,10 +2404,10 @@
       <w:r>
         <w:rPr>
           <w:noProof/>
-          <w:lang w:eastAsia="en-IE"/>
+          <w:lang w:val="en-US"/>
         </w:rPr>
         <w:drawing>
-          <wp:inline distT="0" distB="0" distL="0" distR="0">
+          <wp:inline distT="0" distB="0" distL="0" distR="0" wp14:anchorId="7C809C4F" wp14:editId="6CF978A3">
             <wp:extent cx="3810000" cy="1552575"/>
             <wp:effectExtent l="0" t="0" r="0" b="9525"/>
             <wp:docPr id="11" name="Picture 11"/>
@@ -2382,11 +2484,11 @@
       <w:r>
         <w:rPr>
           <w:noProof/>
-          <w:lang w:eastAsia="en-IE"/>
+          <w:lang w:val="en-US"/>
         </w:rPr>
         <w:lastRenderedPageBreak/>
         <w:drawing>
-          <wp:inline distT="0" distB="0" distL="0" distR="0">
+          <wp:inline distT="0" distB="0" distL="0" distR="0" wp14:anchorId="3995E6D9" wp14:editId="46C5E062">
             <wp:extent cx="3295650" cy="1571625"/>
             <wp:effectExtent l="0" t="0" r="0" b="9525"/>
             <wp:docPr id="12" name="Picture 12"/>
@@ -2462,10 +2564,10 @@
       <w:r>
         <w:rPr>
           <w:noProof/>
-          <w:lang w:eastAsia="en-IE"/>
+          <w:lang w:val="en-US"/>
         </w:rPr>
         <w:drawing>
-          <wp:inline distT="0" distB="0" distL="0" distR="0">
+          <wp:inline distT="0" distB="0" distL="0" distR="0" wp14:anchorId="303DE95E" wp14:editId="522E85DA">
             <wp:extent cx="3543300" cy="1600200"/>
             <wp:effectExtent l="0" t="0" r="0" b="0"/>
             <wp:docPr id="13" name="Picture 13"/>
@@ -2534,10 +2636,10 @@
       <w:r>
         <w:rPr>
           <w:noProof/>
-          <w:lang w:eastAsia="en-IE"/>
+          <w:lang w:val="en-US"/>
         </w:rPr>
         <w:drawing>
-          <wp:inline distT="0" distB="0" distL="0" distR="0">
+          <wp:inline distT="0" distB="0" distL="0" distR="0" wp14:anchorId="5DD1D9B4" wp14:editId="5699C29A">
             <wp:extent cx="3676650" cy="1552575"/>
             <wp:effectExtent l="0" t="0" r="0" b="9525"/>
             <wp:docPr id="14" name="Picture 14"/>
@@ -2613,11 +2715,11 @@
       <w:r>
         <w:rPr>
           <w:noProof/>
-          <w:lang w:eastAsia="en-IE"/>
+          <w:lang w:val="en-US"/>
         </w:rPr>
         <w:lastRenderedPageBreak/>
         <w:drawing>
-          <wp:inline distT="0" distB="0" distL="0" distR="0">
+          <wp:inline distT="0" distB="0" distL="0" distR="0" wp14:anchorId="63CB8395" wp14:editId="1183CBB7">
             <wp:extent cx="4010025" cy="1609725"/>
             <wp:effectExtent l="0" t="0" r="9525" b="9525"/>
             <wp:docPr id="15" name="Picture 15"/>
@@ -2686,10 +2788,10 @@
       <w:r>
         <w:rPr>
           <w:noProof/>
-          <w:lang w:eastAsia="en-IE"/>
+          <w:lang w:val="en-US"/>
         </w:rPr>
         <w:drawing>
-          <wp:inline distT="0" distB="0" distL="0" distR="0">
+          <wp:inline distT="0" distB="0" distL="0" distR="0" wp14:anchorId="082AE421" wp14:editId="707E85C0">
             <wp:extent cx="3810000" cy="1571625"/>
             <wp:effectExtent l="0" t="0" r="0" b="9525"/>
             <wp:docPr id="16" name="Picture 16"/>
@@ -2766,10 +2868,10 @@
       <w:r>
         <w:rPr>
           <w:noProof/>
-          <w:lang w:eastAsia="en-IE"/>
+          <w:lang w:val="en-US"/>
         </w:rPr>
         <w:drawing>
-          <wp:inline distT="0" distB="0" distL="0" distR="0">
+          <wp:inline distT="0" distB="0" distL="0" distR="0" wp14:anchorId="40DE06B1" wp14:editId="20B39C87">
             <wp:extent cx="4448175" cy="1600200"/>
             <wp:effectExtent l="0" t="0" r="9525" b="0"/>
             <wp:docPr id="17" name="Picture 17"/>
@@ -3170,7 +3272,7 @@
 </file>
 
 <file path=word/endnotes.xml><?xml version="1.0" encoding="utf-8"?>
-<w:endnotes xmlns:wpc="http://schemas.microsoft.com/office/word/2010/wordprocessingCanvas" xmlns:cx="http://schemas.microsoft.com/office/drawing/2014/chartex" xmlns:cx1="http://schemas.microsoft.com/office/drawing/2015/9/8/chartex" xmlns:cx2="http://schemas.microsoft.com/office/drawing/2015/10/21/chartex" xmlns:cx3="http://schemas.microsoft.com/office/drawing/2016/5/9/chartex" xmlns:cx4="http://schemas.microsoft.com/office/drawing/2016/5/10/chartex" xmlns:cx5="http://schemas.microsoft.com/office/drawing/2016/5/11/chartex" xmlns:cx6="http://schemas.microsoft.com/office/drawing/2016/5/12/chartex" xmlns:cx7="http://schemas.microsoft.com/office/drawing/2016/5/13/chartex" xmlns:cx8="http://schemas.microsoft.com/office/drawing/2016/5/14/chartex" xmlns:mc="http://schemas.openxmlformats.org/markup-compatibility/2006" xmlns:o="urn:schemas-microsoft-com:office:office" xmlns:r="http://schemas.openxmlformats.org/officeDocument/2006/relationships" xmlns:m="http://schemas.openxmlformats.org/officeDocument/2006/math" xmlns:v="urn:schemas-microsoft-com:vml" xmlns:wp14="http://schemas.microsoft.com/office/word/2010/wordprocessingDrawing" xmlns:wp="http://schemas.openxmlformats.org/drawingml/2006/wordprocessingDrawing" xmlns:w10="urn:schemas-microsoft-com:office:word" xmlns:w="http://schemas.openxmlformats.org/wordprocessingml/2006/main" xmlns:w14="http://schemas.microsoft.com/office/word/2010/wordml" xmlns:w15="http://schemas.microsoft.com/office/word/2012/wordml" xmlns:w16se="http://schemas.microsoft.com/office/word/2015/wordml/symex" xmlns:wpg="http://schemas.microsoft.com/office/word/2010/wordprocessingGroup" xmlns:wpi="http://schemas.microsoft.com/office/word/2010/wordprocessingInk" xmlns:wne="http://schemas.microsoft.com/office/word/2006/wordml" xmlns:wps="http://schemas.microsoft.com/office/word/2010/wordprocessingShape" mc:Ignorable="w14 w15 w16se wp14">
+<w:endnotes xmlns:wpc="http://schemas.microsoft.com/office/word/2010/wordprocessingCanvas" xmlns:mo="http://schemas.microsoft.com/office/mac/office/2008/main" xmlns:mc="http://schemas.openxmlformats.org/markup-compatibility/2006" xmlns:mv="urn:schemas-microsoft-com:mac:vml" xmlns:o="urn:schemas-microsoft-com:office:office" xmlns:r="http://schemas.openxmlformats.org/officeDocument/2006/relationships" xmlns:m="http://schemas.openxmlformats.org/officeDocument/2006/math" xmlns:v="urn:schemas-microsoft-com:vml" xmlns:wp14="http://schemas.microsoft.com/office/word/2010/wordprocessingDrawing" xmlns:wp="http://schemas.openxmlformats.org/drawingml/2006/wordprocessingDrawing" xmlns:w10="urn:schemas-microsoft-com:office:word" xmlns:w="http://schemas.openxmlformats.org/wordprocessingml/2006/main" xmlns:w14="http://schemas.microsoft.com/office/word/2010/wordml" xmlns:w15="http://schemas.microsoft.com/office/word/2012/wordml" xmlns:wpg="http://schemas.microsoft.com/office/word/2010/wordprocessingGroup" xmlns:wpi="http://schemas.microsoft.com/office/word/2010/wordprocessingInk" xmlns:wne="http://schemas.microsoft.com/office/word/2006/wordml" xmlns:wps="http://schemas.microsoft.com/office/word/2010/wordprocessingShape" mc:Ignorable="w14 w15 wp14">
   <w:endnote w:type="separator" w:id="-1">
     <w:p>
       <w:pPr>
@@ -3195,7 +3297,7 @@
 </file>
 
 <file path=word/footer1.xml><?xml version="1.0" encoding="utf-8"?>
-<w:ftr xmlns:wpc="http://schemas.microsoft.com/office/word/2010/wordprocessingCanvas" xmlns:cx="http://schemas.microsoft.com/office/drawing/2014/chartex" xmlns:cx1="http://schemas.microsoft.com/office/drawing/2015/9/8/chartex" xmlns:cx2="http://schemas.microsoft.com/office/drawing/2015/10/21/chartex" xmlns:cx3="http://schemas.microsoft.com/office/drawing/2016/5/9/chartex" xmlns:cx4="http://schemas.microsoft.com/office/drawing/2016/5/10/chartex" xmlns:cx5="http://schemas.microsoft.com/office/drawing/2016/5/11/chartex" xmlns:cx6="http://schemas.microsoft.com/office/drawing/2016/5/12/chartex" xmlns:cx7="http://schemas.microsoft.com/office/drawing/2016/5/13/chartex" xmlns:cx8="http://schemas.microsoft.com/office/drawing/2016/5/14/chartex" xmlns:mc="http://schemas.openxmlformats.org/markup-compatibility/2006" xmlns:o="urn:schemas-microsoft-com:office:office" xmlns:r="http://schemas.openxmlformats.org/officeDocument/2006/relationships" xmlns:m="http://schemas.openxmlformats.org/officeDocument/2006/math" xmlns:v="urn:schemas-microsoft-com:vml" xmlns:wp14="http://schemas.microsoft.com/office/word/2010/wordprocessingDrawing" xmlns:wp="http://schemas.openxmlformats.org/drawingml/2006/wordprocessingDrawing" xmlns:w10="urn:schemas-microsoft-com:office:word" xmlns:w="http://schemas.openxmlformats.org/wordprocessingml/2006/main" xmlns:w14="http://schemas.microsoft.com/office/word/2010/wordml" xmlns:w15="http://schemas.microsoft.com/office/word/2012/wordml" xmlns:w16se="http://schemas.microsoft.com/office/word/2015/wordml/symex" xmlns:wpg="http://schemas.microsoft.com/office/word/2010/wordprocessingGroup" xmlns:wpi="http://schemas.microsoft.com/office/word/2010/wordprocessingInk" xmlns:wne="http://schemas.microsoft.com/office/word/2006/wordml" xmlns:wps="http://schemas.microsoft.com/office/word/2010/wordprocessingShape" mc:Ignorable="w14 w15 w16se wp14">
+<w:ftr xmlns:wpc="http://schemas.microsoft.com/office/word/2010/wordprocessingCanvas" xmlns:mo="http://schemas.microsoft.com/office/mac/office/2008/main" xmlns:mc="http://schemas.openxmlformats.org/markup-compatibility/2006" xmlns:mv="urn:schemas-microsoft-com:mac:vml" xmlns:o="urn:schemas-microsoft-com:office:office" xmlns:r="http://schemas.openxmlformats.org/officeDocument/2006/relationships" xmlns:m="http://schemas.openxmlformats.org/officeDocument/2006/math" xmlns:v="urn:schemas-microsoft-com:vml" xmlns:wp14="http://schemas.microsoft.com/office/word/2010/wordprocessingDrawing" xmlns:wp="http://schemas.openxmlformats.org/drawingml/2006/wordprocessingDrawing" xmlns:w10="urn:schemas-microsoft-com:office:word" xmlns:w="http://schemas.openxmlformats.org/wordprocessingml/2006/main" xmlns:w14="http://schemas.microsoft.com/office/word/2010/wordml" xmlns:w15="http://schemas.microsoft.com/office/word/2012/wordml" xmlns:wpg="http://schemas.microsoft.com/office/word/2010/wordprocessingGroup" xmlns:wpi="http://schemas.microsoft.com/office/word/2010/wordprocessingInk" xmlns:wne="http://schemas.microsoft.com/office/word/2006/wordml" xmlns:wps="http://schemas.microsoft.com/office/word/2010/wordprocessingShape" mc:Ignorable="w14 w15 wp14">
   <w:p>
     <w:pPr>
       <w:pStyle w:val="Footer"/>
@@ -3243,7 +3345,7 @@
         <w:b/>
         <w:noProof/>
       </w:rPr>
-      <w:t>9</w:t>
+      <w:t>3</w:t>
     </w:r>
     <w:r>
       <w:rPr>
@@ -3306,7 +3408,7 @@
 </file>
 
 <file path=word/footnotes.xml><?xml version="1.0" encoding="utf-8"?>
-<w:footnotes xmlns:wpc="http://schemas.microsoft.com/office/word/2010/wordprocessingCanvas" xmlns:cx="http://schemas.microsoft.com/office/drawing/2014/chartex" xmlns:cx1="http://schemas.microsoft.com/office/drawing/2015/9/8/chartex" xmlns:cx2="http://schemas.microsoft.com/office/drawing/2015/10/21/chartex" xmlns:cx3="http://schemas.microsoft.com/office/drawing/2016/5/9/chartex" xmlns:cx4="http://schemas.microsoft.com/office/drawing/2016/5/10/chartex" xmlns:cx5="http://schemas.microsoft.com/office/drawing/2016/5/11/chartex" xmlns:cx6="http://schemas.microsoft.com/office/drawing/2016/5/12/chartex" xmlns:cx7="http://schemas.microsoft.com/office/drawing/2016/5/13/chartex" xmlns:cx8="http://schemas.microsoft.com/office/drawing/2016/5/14/chartex" xmlns:mc="http://schemas.openxmlformats.org/markup-compatibility/2006" xmlns:o="urn:schemas-microsoft-com:office:office" xmlns:r="http://schemas.openxmlformats.org/officeDocument/2006/relationships" xmlns:m="http://schemas.openxmlformats.org/officeDocument/2006/math" xmlns:v="urn:schemas-microsoft-com:vml" xmlns:wp14="http://schemas.microsoft.com/office/word/2010/wordprocessingDrawing" xmlns:wp="http://schemas.openxmlformats.org/drawingml/2006/wordprocessingDrawing" xmlns:w10="urn:schemas-microsoft-com:office:word" xmlns:w="http://schemas.openxmlformats.org/wordprocessingml/2006/main" xmlns:w14="http://schemas.microsoft.com/office/word/2010/wordml" xmlns:w15="http://schemas.microsoft.com/office/word/2012/wordml" xmlns:w16se="http://schemas.microsoft.com/office/word/2015/wordml/symex" xmlns:wpg="http://schemas.microsoft.com/office/word/2010/wordprocessingGroup" xmlns:wpi="http://schemas.microsoft.com/office/word/2010/wordprocessingInk" xmlns:wne="http://schemas.microsoft.com/office/word/2006/wordml" xmlns:wps="http://schemas.microsoft.com/office/word/2010/wordprocessingShape" mc:Ignorable="w14 w15 w16se wp14">
+<w:footnotes xmlns:wpc="http://schemas.microsoft.com/office/word/2010/wordprocessingCanvas" xmlns:mo="http://schemas.microsoft.com/office/mac/office/2008/main" xmlns:mc="http://schemas.openxmlformats.org/markup-compatibility/2006" xmlns:mv="urn:schemas-microsoft-com:mac:vml" xmlns:o="urn:schemas-microsoft-com:office:office" xmlns:r="http://schemas.openxmlformats.org/officeDocument/2006/relationships" xmlns:m="http://schemas.openxmlformats.org/officeDocument/2006/math" xmlns:v="urn:schemas-microsoft-com:vml" xmlns:wp14="http://schemas.microsoft.com/office/word/2010/wordprocessingDrawing" xmlns:wp="http://schemas.openxmlformats.org/drawingml/2006/wordprocessingDrawing" xmlns:w10="urn:schemas-microsoft-com:office:word" xmlns:w="http://schemas.openxmlformats.org/wordprocessingml/2006/main" xmlns:w14="http://schemas.microsoft.com/office/word/2010/wordml" xmlns:w15="http://schemas.microsoft.com/office/word/2012/wordml" xmlns:wpg="http://schemas.microsoft.com/office/word/2010/wordprocessingGroup" xmlns:wpi="http://schemas.microsoft.com/office/word/2010/wordprocessingInk" xmlns:wne="http://schemas.microsoft.com/office/word/2006/wordml" xmlns:wps="http://schemas.microsoft.com/office/word/2010/wordprocessingShape" mc:Ignorable="w14 w15 wp14">
   <w:footnote w:type="separator" w:id="-1">
     <w:p>
       <w:pPr>
@@ -3331,7 +3433,7 @@
 </file>
 
 <file path=word/header1.xml><?xml version="1.0" encoding="utf-8"?>
-<w:hdr xmlns:wpc="http://schemas.microsoft.com/office/word/2010/wordprocessingCanvas" xmlns:cx="http://schemas.microsoft.com/office/drawing/2014/chartex" xmlns:cx1="http://schemas.microsoft.com/office/drawing/2015/9/8/chartex" xmlns:cx2="http://schemas.microsoft.com/office/drawing/2015/10/21/chartex" xmlns:cx3="http://schemas.microsoft.com/office/drawing/2016/5/9/chartex" xmlns:cx4="http://schemas.microsoft.com/office/drawing/2016/5/10/chartex" xmlns:cx5="http://schemas.microsoft.com/office/drawing/2016/5/11/chartex" xmlns:cx6="http://schemas.microsoft.com/office/drawing/2016/5/12/chartex" xmlns:cx7="http://schemas.microsoft.com/office/drawing/2016/5/13/chartex" xmlns:cx8="http://schemas.microsoft.com/office/drawing/2016/5/14/chartex" xmlns:mc="http://schemas.openxmlformats.org/markup-compatibility/2006" xmlns:o="urn:schemas-microsoft-com:office:office" xmlns:r="http://schemas.openxmlformats.org/officeDocument/2006/relationships" xmlns:m="http://schemas.openxmlformats.org/officeDocument/2006/math" xmlns:v="urn:schemas-microsoft-com:vml" xmlns:wp14="http://schemas.microsoft.com/office/word/2010/wordprocessingDrawing" xmlns:wp="http://schemas.openxmlformats.org/drawingml/2006/wordprocessingDrawing" xmlns:w10="urn:schemas-microsoft-com:office:word" xmlns:w="http://schemas.openxmlformats.org/wordprocessingml/2006/main" xmlns:w14="http://schemas.microsoft.com/office/word/2010/wordml" xmlns:w15="http://schemas.microsoft.com/office/word/2012/wordml" xmlns:w16se="http://schemas.microsoft.com/office/word/2015/wordml/symex" xmlns:wpg="http://schemas.microsoft.com/office/word/2010/wordprocessingGroup" xmlns:wpi="http://schemas.microsoft.com/office/word/2010/wordprocessingInk" xmlns:wne="http://schemas.microsoft.com/office/word/2006/wordml" xmlns:wps="http://schemas.microsoft.com/office/word/2010/wordprocessingShape" mc:Ignorable="w14 w15 w16se wp14">
+<w:hdr xmlns:wpc="http://schemas.microsoft.com/office/word/2010/wordprocessingCanvas" xmlns:mo="http://schemas.microsoft.com/office/mac/office/2008/main" xmlns:mc="http://schemas.openxmlformats.org/markup-compatibility/2006" xmlns:mv="urn:schemas-microsoft-com:mac:vml" xmlns:o="urn:schemas-microsoft-com:office:office" xmlns:r="http://schemas.openxmlformats.org/officeDocument/2006/relationships" xmlns:m="http://schemas.openxmlformats.org/officeDocument/2006/math" xmlns:v="urn:schemas-microsoft-com:vml" xmlns:wp14="http://schemas.microsoft.com/office/word/2010/wordprocessingDrawing" xmlns:wp="http://schemas.openxmlformats.org/drawingml/2006/wordprocessingDrawing" xmlns:w10="urn:schemas-microsoft-com:office:word" xmlns:w="http://schemas.openxmlformats.org/wordprocessingml/2006/main" xmlns:w14="http://schemas.microsoft.com/office/word/2010/wordml" xmlns:w15="http://schemas.microsoft.com/office/word/2012/wordml" xmlns:wpg="http://schemas.microsoft.com/office/word/2010/wordprocessingGroup" xmlns:wpi="http://schemas.microsoft.com/office/word/2010/wordprocessingInk" xmlns:wne="http://schemas.microsoft.com/office/word/2006/wordml" xmlns:wps="http://schemas.microsoft.com/office/word/2010/wordprocessingShape" mc:Ignorable="w14 w15 wp14">
   <w:p>
     <w:pPr>
       <w:pStyle w:val="Header"/>
@@ -3354,8 +3456,8 @@
 </file>
 
 <file path=word/numbering.xml><?xml version="1.0" encoding="utf-8"?>
-<w:numbering xmlns:wpc="http://schemas.microsoft.com/office/word/2010/wordprocessingCanvas" xmlns:cx="http://schemas.microsoft.com/office/drawing/2014/chartex" xmlns:cx1="http://schemas.microsoft.com/office/drawing/2015/9/8/chartex" xmlns:cx2="http://schemas.microsoft.com/office/drawing/2015/10/21/chartex" xmlns:cx3="http://schemas.microsoft.com/office/drawing/2016/5/9/chartex" xmlns:cx4="http://schemas.microsoft.com/office/drawing/2016/5/10/chartex" xmlns:cx5="http://schemas.microsoft.com/office/drawing/2016/5/11/chartex" xmlns:cx6="http://schemas.microsoft.com/office/drawing/2016/5/12/chartex" xmlns:cx7="http://schemas.microsoft.com/office/drawing/2016/5/13/chartex" xmlns:cx8="http://schemas.microsoft.com/office/drawing/2016/5/14/chartex" xmlns:mc="http://schemas.openxmlformats.org/markup-compatibility/2006" xmlns:o="urn:schemas-microsoft-com:office:office" xmlns:r="http://schemas.openxmlformats.org/officeDocument/2006/relationships" xmlns:m="http://schemas.openxmlformats.org/officeDocument/2006/math" xmlns:v="urn:schemas-microsoft-com:vml" xmlns:wp14="http://schemas.microsoft.com/office/word/2010/wordprocessingDrawing" xmlns:wp="http://schemas.openxmlformats.org/drawingml/2006/wordprocessingDrawing" xmlns:w10="urn:schemas-microsoft-com:office:word" xmlns:w="http://schemas.openxmlformats.org/wordprocessingml/2006/main" xmlns:w14="http://schemas.microsoft.com/office/word/2010/wordml" xmlns:w15="http://schemas.microsoft.com/office/word/2012/wordml" xmlns:w16se="http://schemas.microsoft.com/office/word/2015/wordml/symex" xmlns:wpg="http://schemas.microsoft.com/office/word/2010/wordprocessingGroup" xmlns:wpi="http://schemas.microsoft.com/office/word/2010/wordprocessingInk" xmlns:wne="http://schemas.microsoft.com/office/word/2006/wordml" xmlns:wps="http://schemas.microsoft.com/office/word/2010/wordprocessingShape" mc:Ignorable="w14 w15 w16se wp14">
-  <w:abstractNum w:abstractNumId="0" w15:restartNumberingAfterBreak="0">
+<w:numbering xmlns:wpc="http://schemas.microsoft.com/office/word/2010/wordprocessingCanvas" xmlns:mo="http://schemas.microsoft.com/office/mac/office/2008/main" xmlns:mc="http://schemas.openxmlformats.org/markup-compatibility/2006" xmlns:mv="urn:schemas-microsoft-com:mac:vml" xmlns:o="urn:schemas-microsoft-com:office:office" xmlns:r="http://schemas.openxmlformats.org/officeDocument/2006/relationships" xmlns:m="http://schemas.openxmlformats.org/officeDocument/2006/math" xmlns:v="urn:schemas-microsoft-com:vml" xmlns:wp14="http://schemas.microsoft.com/office/word/2010/wordprocessingDrawing" xmlns:wp="http://schemas.openxmlformats.org/drawingml/2006/wordprocessingDrawing" xmlns:w10="urn:schemas-microsoft-com:office:word" xmlns:w="http://schemas.openxmlformats.org/wordprocessingml/2006/main" xmlns:w14="http://schemas.microsoft.com/office/word/2010/wordml" xmlns:w15="http://schemas.microsoft.com/office/word/2012/wordml" xmlns:wpg="http://schemas.microsoft.com/office/word/2010/wordprocessingGroup" xmlns:wpi="http://schemas.microsoft.com/office/word/2010/wordprocessingInk" xmlns:wne="http://schemas.microsoft.com/office/word/2006/wordml" xmlns:wps="http://schemas.microsoft.com/office/word/2010/wordprocessingShape" mc:Ignorable="w14 w15 wp14">
+  <w:abstractNum w:abstractNumId="0">
     <w:nsid w:val="009D2CF4"/>
     <w:multiLevelType w:val="hybridMultilevel"/>
     <w:tmpl w:val="DD6C0546"/>
@@ -3444,7 +3546,7 @@
       </w:pPr>
     </w:lvl>
   </w:abstractNum>
-  <w:abstractNum w:abstractNumId="1" w15:restartNumberingAfterBreak="0">
+  <w:abstractNum w:abstractNumId="1">
     <w:nsid w:val="01BF3726"/>
     <w:multiLevelType w:val="hybridMultilevel"/>
     <w:tmpl w:val="CC3A4608"/>
@@ -3557,7 +3659,7 @@
       </w:rPr>
     </w:lvl>
   </w:abstractNum>
-  <w:abstractNum w:abstractNumId="2" w15:restartNumberingAfterBreak="0">
+  <w:abstractNum w:abstractNumId="2">
     <w:nsid w:val="14606084"/>
     <w:multiLevelType w:val="hybridMultilevel"/>
     <w:tmpl w:val="C96CC68A"/>
@@ -3670,7 +3772,7 @@
       </w:rPr>
     </w:lvl>
   </w:abstractNum>
-  <w:abstractNum w:abstractNumId="3" w15:restartNumberingAfterBreak="0">
+  <w:abstractNum w:abstractNumId="3">
     <w:nsid w:val="1A94625F"/>
     <w:multiLevelType w:val="hybridMultilevel"/>
     <w:tmpl w:val="D3E230F4"/>
@@ -3759,7 +3861,7 @@
       </w:pPr>
     </w:lvl>
   </w:abstractNum>
-  <w:abstractNum w:abstractNumId="4" w15:restartNumberingAfterBreak="0">
+  <w:abstractNum w:abstractNumId="4">
     <w:nsid w:val="1D7F3AF8"/>
     <w:multiLevelType w:val="hybridMultilevel"/>
     <w:tmpl w:val="033E9A58"/>
@@ -3872,7 +3974,7 @@
       </w:pPr>
     </w:lvl>
   </w:abstractNum>
-  <w:abstractNum w:abstractNumId="5" w15:restartNumberingAfterBreak="0">
+  <w:abstractNum w:abstractNumId="5">
     <w:nsid w:val="1F2E5502"/>
     <w:multiLevelType w:val="hybridMultilevel"/>
     <w:tmpl w:val="0C60363E"/>
@@ -4084,7 +4186,7 @@
       </w:rPr>
     </w:lvl>
   </w:abstractNum>
-  <w:abstractNum w:abstractNumId="6" w15:restartNumberingAfterBreak="0">
+  <w:abstractNum w:abstractNumId="6">
     <w:nsid w:val="1F4A1BC2"/>
     <w:multiLevelType w:val="hybridMultilevel"/>
     <w:tmpl w:val="55A2A9BA"/>
@@ -4224,7 +4326,7 @@
       </w:rPr>
     </w:lvl>
   </w:abstractNum>
-  <w:abstractNum w:abstractNumId="7" w15:restartNumberingAfterBreak="0">
+  <w:abstractNum w:abstractNumId="7">
     <w:nsid w:val="2C306CDF"/>
     <w:multiLevelType w:val="hybridMultilevel"/>
     <w:tmpl w:val="C8B212EE"/>
@@ -4310,7 +4412,7 @@
       </w:pPr>
     </w:lvl>
   </w:abstractNum>
-  <w:abstractNum w:abstractNumId="8" w15:restartNumberingAfterBreak="0">
+  <w:abstractNum w:abstractNumId="8">
     <w:nsid w:val="34D5046D"/>
     <w:multiLevelType w:val="hybridMultilevel"/>
     <w:tmpl w:val="D83AD466"/>
@@ -4396,7 +4498,7 @@
       </w:pPr>
     </w:lvl>
   </w:abstractNum>
-  <w:abstractNum w:abstractNumId="9" w15:restartNumberingAfterBreak="0">
+  <w:abstractNum w:abstractNumId="9">
     <w:nsid w:val="3EA33CB9"/>
     <w:multiLevelType w:val="hybridMultilevel"/>
     <w:tmpl w:val="8E4A5436"/>
@@ -4509,7 +4611,7 @@
       </w:rPr>
     </w:lvl>
   </w:abstractNum>
-  <w:abstractNum w:abstractNumId="10" w15:restartNumberingAfterBreak="0">
+  <w:abstractNum w:abstractNumId="10">
     <w:nsid w:val="424D50ED"/>
     <w:multiLevelType w:val="hybridMultilevel"/>
     <w:tmpl w:val="984665C4"/>
@@ -4622,7 +4724,7 @@
       </w:rPr>
     </w:lvl>
   </w:abstractNum>
-  <w:abstractNum w:abstractNumId="11" w15:restartNumberingAfterBreak="0">
+  <w:abstractNum w:abstractNumId="11">
     <w:nsid w:val="451E6351"/>
     <w:multiLevelType w:val="hybridMultilevel"/>
     <w:tmpl w:val="EDBCF0DC"/>
@@ -4712,7 +4814,7 @@
       </w:pPr>
     </w:lvl>
   </w:abstractNum>
-  <w:abstractNum w:abstractNumId="12" w15:restartNumberingAfterBreak="0">
+  <w:abstractNum w:abstractNumId="12">
     <w:nsid w:val="4D975813"/>
     <w:multiLevelType w:val="multilevel"/>
     <w:tmpl w:val="F51CC094"/>
@@ -4833,7 +4935,7 @@
       </w:rPr>
     </w:lvl>
   </w:abstractNum>
-  <w:abstractNum w:abstractNumId="13" w15:restartNumberingAfterBreak="0">
+  <w:abstractNum w:abstractNumId="13">
     <w:nsid w:val="5B395C3B"/>
     <w:multiLevelType w:val="hybridMultilevel"/>
     <w:tmpl w:val="592E99DA"/>
@@ -4922,7 +5024,7 @@
       </w:pPr>
     </w:lvl>
   </w:abstractNum>
-  <w:abstractNum w:abstractNumId="14" w15:restartNumberingAfterBreak="0">
+  <w:abstractNum w:abstractNumId="14">
     <w:nsid w:val="6269326B"/>
     <w:multiLevelType w:val="hybridMultilevel"/>
     <w:tmpl w:val="0FD6CDE6"/>
@@ -5011,7 +5113,7 @@
       </w:pPr>
     </w:lvl>
   </w:abstractNum>
-  <w:abstractNum w:abstractNumId="15" w15:restartNumberingAfterBreak="0">
+  <w:abstractNum w:abstractNumId="15">
     <w:nsid w:val="6E99354D"/>
     <w:multiLevelType w:val="hybridMultilevel"/>
     <w:tmpl w:val="2E2CCEF4"/>
@@ -5149,7 +5251,7 @@
 </file>
 
 <file path=word/styles.xml><?xml version="1.0" encoding="utf-8"?>
-<w:styles xmlns:mc="http://schemas.openxmlformats.org/markup-compatibility/2006" xmlns:r="http://schemas.openxmlformats.org/officeDocument/2006/relationships" xmlns:w="http://schemas.openxmlformats.org/wordprocessingml/2006/main" xmlns:w14="http://schemas.microsoft.com/office/word/2010/wordml" xmlns:w15="http://schemas.microsoft.com/office/word/2012/wordml" xmlns:w16se="http://schemas.microsoft.com/office/word/2015/wordml/symex" mc:Ignorable="w14 w15 w16se">
+<w:styles xmlns:mc="http://schemas.openxmlformats.org/markup-compatibility/2006" xmlns:r="http://schemas.openxmlformats.org/officeDocument/2006/relationships" xmlns:w="http://schemas.openxmlformats.org/wordprocessingml/2006/main" xmlns:w14="http://schemas.microsoft.com/office/word/2010/wordml" xmlns:w15="http://schemas.microsoft.com/office/word/2012/wordml" mc:Ignorable="w14 w15">
   <w:docDefaults>
     <w:rPrDefault>
       <w:rPr>
@@ -5159,7 +5261,7 @@
     </w:rPrDefault>
     <w:pPrDefault/>
   </w:docDefaults>
-  <w:latentStyles w:defLockedState="0" w:defUIPriority="99" w:defSemiHidden="0" w:defUnhideWhenUsed="0" w:defQFormat="0" w:count="374">
+  <w:latentStyles w:defLockedState="0" w:defUIPriority="99" w:defSemiHidden="0" w:defUnhideWhenUsed="0" w:defQFormat="0" w:count="382">
     <w:lsdException w:name="Normal" w:uiPriority="0" w:qFormat="1"/>
     <w:lsdException w:name="heading 1" w:uiPriority="9" w:qFormat="1"/>
     <w:lsdException w:name="heading 2" w:semiHidden="1" w:uiPriority="9" w:unhideWhenUsed="1" w:qFormat="1"/>
@@ -5533,7 +5635,6 @@
     <w:lsdException w:name="List Table 7 Colorful Accent 6" w:uiPriority="52"/>
     <w:lsdException w:name="Mention" w:semiHidden="1" w:unhideWhenUsed="1"/>
     <w:lsdException w:name="Smart Hyperlink" w:semiHidden="1" w:unhideWhenUsed="1"/>
-    <w:lsdException w:name="Hashtag" w:semiHidden="1" w:unhideWhenUsed="1"/>
   </w:latentStyles>
   <w:style w:type="paragraph" w:default="1" w:styleId="Normal">
     <w:name w:val="Normal"/>
@@ -5738,6 +5839,7 @@
     <w:uiPriority w:val="39"/>
     <w:rsid w:val="00C939AA"/>
     <w:tblPr>
+      <w:tblInd w:w="0" w:type="dxa"/>
       <w:tblBorders>
         <w:top w:val="single" w:sz="4" w:space="0" w:color="000000"/>
         <w:left w:val="single" w:sz="4" w:space="0" w:color="000000"/>
@@ -5746,6 +5848,12 @@
         <w:insideH w:val="single" w:sz="4" w:space="0" w:color="000000"/>
         <w:insideV w:val="single" w:sz="4" w:space="0" w:color="000000"/>
       </w:tblBorders>
+      <w:tblCellMar>
+        <w:top w:w="0" w:type="dxa"/>
+        <w:left w:w="108" w:type="dxa"/>
+        <w:bottom w:w="0" w:type="dxa"/>
+        <w:right w:w="108" w:type="dxa"/>
+      </w:tblCellMar>
     </w:tblPr>
   </w:style>
   <w:style w:type="character" w:customStyle="1" w:styleId="apple-style-span">
@@ -6336,7 +6444,7 @@
 <file path=customXml/item1.xml><?xml version="1.0" encoding="utf-8"?>
 <CoverPageProperties xmlns="http://schemas.microsoft.com/office/2006/coverPageProps">
   <PublishDate/>
-  <Abstract>Kevin Clarke (13101722), Eoin Sutton, Conor Prunty</Abstract>
+  <Abstract>Kevin Clarke (13101722), Eoin Sutton (13116053), Conor Prunty</Abstract>
   <CompanyAddress/>
   <CompanyPhone/>
   <CompanyFax/>
@@ -6430,7 +6538,7 @@
 </file>
 
 <file path=customXml/itemProps2.xml><?xml version="1.0" encoding="utf-8"?>
-<ds:datastoreItem xmlns:ds="http://schemas.openxmlformats.org/officeDocument/2006/customXml" ds:itemID="{0527B0BF-888F-46B0-B198-62417681E8BF}">
+<ds:datastoreItem xmlns:ds="http://schemas.openxmlformats.org/officeDocument/2006/customXml" ds:itemID="{0DB7B46B-27AE-1641-B4F0-BCF7AEF3773E}">
   <ds:schemaRefs>
     <ds:schemaRef ds:uri="http://schemas.openxmlformats.org/officeDocument/2006/bibliography"/>
   </ds:schemaRefs>

</xml_diff>